<commit_message>
Added author and description to package.json
</commit_message>
<xml_diff>
--- a/Assets/SRLS User Guide.docx
+++ b/Assets/SRLS User Guide.docx
@@ -36,157 +36,158 @@
       <w:r>
         <w:t>Installation</w:t>
       </w:r>
+    </w:p>
+    <w:p>
+      <w:r>
+        <w:t>SLRS is a cross platform desktop application that runs on Windows, Mac, and Linux systems.  The install that you will use depends on your operating system.</w:t>
+      </w:r>
+    </w:p>
+    <w:p>
+      <w:r>
+        <w:t>For Windows users, a standard Window installer (</w:t>
+      </w:r>
+      <w:proofErr w:type="spellStart"/>
+      <w:r>
+        <w:t>msi</w:t>
+      </w:r>
+      <w:proofErr w:type="spellEnd"/>
+      <w:r>
+        <w:t>) is provided.  Simply launch the installer and follow the prompts from the installation wizard.  In most cases, users can accept the default settings.</w:t>
+      </w:r>
+    </w:p>
+    <w:p>
+      <w:r>
+        <w:t>For Mac users, TBD.</w:t>
+      </w:r>
+    </w:p>
+    <w:p>
+      <w:r>
+        <w:t>For Linux users, TBD.</w:t>
+      </w:r>
+    </w:p>
+    <w:p/>
+    <w:p>
+      <w:pPr>
+        <w:pStyle w:val="Heading1"/>
+      </w:pPr>
+      <w:r>
+        <w:t>Use</w:t>
+      </w:r>
+    </w:p>
+    <w:p>
+      <w:r>
+        <w:t xml:space="preserve">The user interface of SRLS consists of </w:t>
+      </w:r>
+      <w:r>
+        <w:t>two tabs: the Lanes tab and the settings tab.  The Lanes tab displays all the lanes that are being simulated and allows users add to configure and control the lanes that will be simulated.</w:t>
+      </w:r>
+    </w:p>
+    <w:p>
+      <w:pPr>
+        <w:pStyle w:val="ListParagraph"/>
+        <w:numPr>
+          <w:ilvl w:val="0"/>
+          <w:numId w:val="1"/>
+        </w:numPr>
+      </w:pPr>
+      <w:r>
+        <w:t>Add and remove lanes;</w:t>
+      </w:r>
+      <w:r>
+        <w:br/>
+        <w:t>The user can create new lane simulators and delete existing lane simulators as needed.  Each simulator will simulate an RPM and up to two cameras.</w:t>
+      </w:r>
+    </w:p>
+    <w:p>
+      <w:pPr>
+        <w:pStyle w:val="ListParagraph"/>
+        <w:numPr>
+          <w:ilvl w:val="0"/>
+          <w:numId w:val="1"/>
+        </w:numPr>
+      </w:pPr>
+      <w:r>
+        <w:t>Configure individual lanes;</w:t>
+      </w:r>
+      <w:r>
+        <w:br/>
+        <w:t>Each lane simulator is controlled by a number of parameters.  The most important of these are the lane name and the IP addresses and port numbers of the RPM and cameras.</w:t>
+      </w:r>
+      <w:r>
+        <w:t xml:space="preserve">  The background radiation levels, alarm and fault thresholds, and configuration settings for automatic mode can all be adjusted as needed. </w:t>
+      </w:r>
+    </w:p>
+    <w:p>
+      <w:pPr>
+        <w:pStyle w:val="ListParagraph"/>
+        <w:numPr>
+          <w:ilvl w:val="0"/>
+          <w:numId w:val="1"/>
+        </w:numPr>
+      </w:pPr>
+      <w:r>
+        <w:t>Start, stop, and pause lanes</w:t>
+      </w:r>
+      <w:r>
+        <w:t>;</w:t>
+      </w:r>
+      <w:r>
+        <w:br/>
+        <w:t xml:space="preserve">Each lane simulator will be in one of three states.  When in the “started” state, the RPM and cameras will have be listening for network connections and transmitting data.  </w:t>
+      </w:r>
+      <w:r>
+        <w:lastRenderedPageBreak/>
+        <w:t>Lanes that are “stopped” do not have any open network connections and do not transmit data.  When in the “paused” state, all network connections are open but the RPM will not transmit data.</w:t>
+      </w:r>
+    </w:p>
+    <w:p>
+      <w:pPr>
+        <w:pStyle w:val="ListParagraph"/>
+        <w:numPr>
+          <w:ilvl w:val="0"/>
+          <w:numId w:val="1"/>
+        </w:numPr>
+      </w:pPr>
+      <w:r>
+        <w:t>Trigger innocent and alarming occupancies and fault conditions</w:t>
+      </w:r>
+      <w:r>
+        <w:t>;</w:t>
+      </w:r>
+      <w:r>
+        <w:br/>
+        <w:t>Gamma, neutron, neutron/gamma alarms, and non-alarming occupancies can be triggered on each individual lane or on all lanes simultaneously.  Case tamper faults can also be created and cleared.</w:t>
+      </w:r>
+    </w:p>
+    <w:p>
+      <w:pPr>
+        <w:pStyle w:val="ListParagraph"/>
+        <w:numPr>
+          <w:ilvl w:val="0"/>
+          <w:numId w:val="1"/>
+        </w:numPr>
+      </w:pPr>
+      <w:r>
+        <w:t>Adjust gamma and neutron levels;</w:t>
+      </w:r>
+      <w:r>
+        <w:br/>
+        <w:t xml:space="preserve">Users can also explicitly set the gamma and neutron levels on each </w:t>
+      </w:r>
+      <w:r>
+        <w:t>lane and</w:t>
+      </w:r>
+      <w:r>
+        <w:t xml:space="preserve"> can </w:t>
+      </w:r>
+      <w:r>
+        <w:t xml:space="preserve">set and reset the RPM occupancy status.  If the RPM is not occupied and the radiation levels are set above or below threshold levels configured for the lane, gamma high, gamma low, or neutron high faults will be generated.  If the RPM is occupied, it will generate gamma alarms, neutron alarms, neutron/gamma alarms, or non-alarming occupancies, depending on the settings. </w:t>
+      </w:r>
+    </w:p>
+    <w:p>
       <w:bookmarkStart w:id="0" w:name="_GoBack"/>
       <w:bookmarkEnd w:id="0"/>
     </w:p>
-    <w:p>
-      <w:r>
-        <w:t>SLRS is a cross platform desktop application that runs on Windows, Mac, and Linux systems.  The install that you will use depends on your operating system.</w:t>
-      </w:r>
-    </w:p>
-    <w:p>
-      <w:r>
-        <w:t>For Windows users, a standard Window installer (</w:t>
-      </w:r>
-      <w:proofErr w:type="spellStart"/>
-      <w:r>
-        <w:t>msi</w:t>
-      </w:r>
-      <w:proofErr w:type="spellEnd"/>
-      <w:r>
-        <w:t>) is provided.  Simply launch the installer and follow the prompts from the installation wizard.  In most cases, users can accept the default settings.</w:t>
-      </w:r>
-    </w:p>
-    <w:p>
-      <w:r>
-        <w:t>For Mac users, TBD.</w:t>
-      </w:r>
-    </w:p>
-    <w:p>
-      <w:r>
-        <w:t>For Linux users, TBD,</w:t>
-      </w:r>
-    </w:p>
-    <w:p/>
-    <w:p>
-      <w:pPr>
-        <w:pStyle w:val="Heading1"/>
-      </w:pPr>
-      <w:r>
-        <w:t>Use</w:t>
-      </w:r>
-    </w:p>
-    <w:p>
-      <w:r>
-        <w:t xml:space="preserve">The user interface of SRLS consists of </w:t>
-      </w:r>
-      <w:r>
-        <w:t>two tabs: the Lanes tab and the settings tab.  The Lanes tab displays all the lanes that are being simulated and allows users add to configure and control the lanes that will be simulated.</w:t>
-      </w:r>
-    </w:p>
-    <w:p>
-      <w:pPr>
-        <w:pStyle w:val="ListParagraph"/>
-        <w:numPr>
-          <w:ilvl w:val="0"/>
-          <w:numId w:val="1"/>
-        </w:numPr>
-      </w:pPr>
-      <w:r>
-        <w:t>Add and remove lanes;</w:t>
-      </w:r>
-      <w:r>
-        <w:br/>
-        <w:t>The user can create new lane simulators and delete existing lane simulators as needed.  Each simulator will simulate an RPM and up to two cameras.</w:t>
-      </w:r>
-    </w:p>
-    <w:p>
-      <w:pPr>
-        <w:pStyle w:val="ListParagraph"/>
-        <w:numPr>
-          <w:ilvl w:val="0"/>
-          <w:numId w:val="1"/>
-        </w:numPr>
-      </w:pPr>
-      <w:r>
-        <w:t>Configure individual lanes;</w:t>
-      </w:r>
-      <w:r>
-        <w:br/>
-        <w:t>Each lane simulator is controlled by a number of parameters.  The most important of these are the lane name and the IP addresses and port numbers of the RPM and cameras.</w:t>
-      </w:r>
-      <w:r>
-        <w:t xml:space="preserve">  The background radiation levels, alarm and fault thresholds, and configuration settings for automatic mode can all be adjusted as needed. </w:t>
-      </w:r>
-    </w:p>
-    <w:p>
-      <w:pPr>
-        <w:pStyle w:val="ListParagraph"/>
-        <w:numPr>
-          <w:ilvl w:val="0"/>
-          <w:numId w:val="1"/>
-        </w:numPr>
-      </w:pPr>
-      <w:r>
-        <w:t>Start, stop, and pause lanes</w:t>
-      </w:r>
-      <w:r>
-        <w:t>;</w:t>
-      </w:r>
-      <w:r>
-        <w:br/>
-        <w:t xml:space="preserve">Each lane simulator will be in one of three states.  When in the “started” state, the RPM and cameras will have be listening for network connections and transmitting data.  </w:t>
-      </w:r>
-      <w:r>
-        <w:lastRenderedPageBreak/>
-        <w:t>Lanes that are “stopped” do not have any open network connections and do not transmit data.  When in the “paused” state, all network connections are open but the RPM will not transmit data.</w:t>
-      </w:r>
-    </w:p>
-    <w:p>
-      <w:pPr>
-        <w:pStyle w:val="ListParagraph"/>
-        <w:numPr>
-          <w:ilvl w:val="0"/>
-          <w:numId w:val="1"/>
-        </w:numPr>
-      </w:pPr>
-      <w:r>
-        <w:t>Trigger innocent and alarming occupancies and fault conditions</w:t>
-      </w:r>
-      <w:r>
-        <w:t>;</w:t>
-      </w:r>
-      <w:r>
-        <w:br/>
-        <w:t>Gamma, neutron, neutron/gamma alarms, and non-alarming occupancies can be triggered on each individual lane or on all lanes simultaneously.  Case tamper faults can also be created and cleared.</w:t>
-      </w:r>
-    </w:p>
-    <w:p>
-      <w:pPr>
-        <w:pStyle w:val="ListParagraph"/>
-        <w:numPr>
-          <w:ilvl w:val="0"/>
-          <w:numId w:val="1"/>
-        </w:numPr>
-      </w:pPr>
-      <w:r>
-        <w:t>Adjust gamma and neutron levels;</w:t>
-      </w:r>
-      <w:r>
-        <w:br/>
-        <w:t xml:space="preserve">Users can also explicitly set the gamma and neutron levels on each </w:t>
-      </w:r>
-      <w:r>
-        <w:t>lane and</w:t>
-      </w:r>
-      <w:r>
-        <w:t xml:space="preserve"> can </w:t>
-      </w:r>
-      <w:r>
-        <w:t xml:space="preserve">set and reset the RPM occupancy status.  If the RPM is not occupied and the radiation levels are set above or below threshold levels configured for the lane, gamma high, gamma low, or neutron high faults will be generated.  If the RPM is occupied, it will generate gamma alarms, neutron alarms, neutron/gamma alarms, or non-alarming occupancies, depending on the settings. </w:t>
-      </w:r>
-    </w:p>
-    <w:p/>
     <w:p>
       <w:pPr>
         <w:pStyle w:val="Heading2"/>
@@ -1166,7 +1167,7 @@
           <w:rPr>
             <w:noProof/>
           </w:rPr>
-          <w:t>6</w:t>
+          <w:t>4</w:t>
         </w:r>
         <w:r>
           <w:rPr>

</xml_diff>